<commit_message>
📚 docs: Desolvimento da tela de login feita pelo figma
</commit_message>
<xml_diff>
--- a/Documentation/Sprint01_Task001_descricao.docx
+++ b/Documentation/Sprint01_Task001_descricao.docx
@@ -1,11 +1,18 @@
 
 <file path=word/document.xml><?xml version="1.0" encoding="utf-8"?>
-<w:document xmlns:wpc="http://schemas.microsoft.com/office/word/2010/wordprocessingCanvas" xmlns:cx="http://schemas.microsoft.com/office/drawing/2014/chartex" xmlns:cx1="http://schemas.microsoft.com/office/drawing/2015/9/8/chartex" xmlns:cx2="http://schemas.microsoft.com/office/drawing/2015/10/21/chartex" xmlns:cx3="http://schemas.microsoft.com/office/drawing/2016/5/9/chartex" xmlns:cx4="http://schemas.microsoft.com/office/drawing/2016/5/10/chartex" xmlns:cx5="http://schemas.microsoft.com/office/drawing/2016/5/11/chartex" xmlns:cx6="http://schemas.microsoft.com/office/drawing/2016/5/12/chartex" xmlns:cx7="http://schemas.microsoft.com/office/drawing/2016/5/13/chartex" xmlns:cx8="http://schemas.microsoft.com/office/drawing/2016/5/14/chartex" xmlns:mc="http://schemas.openxmlformats.org/markup-compatibility/2006" xmlns:aink="http://schemas.microsoft.com/office/drawing/2016/ink" xmlns:am3d="http://schemas.microsoft.com/office/drawing/2017/model3d" xmlns:o="urn:schemas-microsoft-com:office:office" xmlns:oel="http://schemas.microsoft.com/office/2019/extlst" xmlns:r="http://schemas.openxmlformats.org/officeDocument/2006/relationships" xmlns:m="http://schemas.openxmlformats.org/officeDocument/2006/math" xmlns:v="urn:schemas-microsoft-com:vml" xmlns:wp14="http://schemas.microsoft.com/office/word/2010/wordprocessingDrawing" xmlns:wp="http://schemas.openxmlformats.org/drawingml/2006/wordprocessingDrawing" xmlns:w10="urn:schemas-microsoft-com:office:word" xmlns:w="http://schemas.openxmlformats.org/wordprocessingml/2006/main" xmlns:w14="http://schemas.microsoft.com/office/word/2010/wordml" xmlns:w15="http://schemas.microsoft.com/office/word/2012/wordml" xmlns:w16cex="http://schemas.microsoft.com/office/word/2018/wordml/cex" xmlns:w16cid="http://schemas.microsoft.com/office/word/2016/wordml/cid" xmlns:w16="http://schemas.microsoft.com/office/word/2018/wordml" xmlns:w16sdtdh="http://schemas.microsoft.com/office/word/2020/wordml/sdtdatahash" xmlns:w16se="http://schemas.microsoft.com/office/word/2015/wordml/symex" xmlns:wpg="http://schemas.microsoft.com/office/word/2010/wordprocessingGroup" xmlns:wpi="http://schemas.microsoft.com/office/word/2010/wordprocessingInk" xmlns:wne="http://schemas.microsoft.com/office/word/2006/wordml" xmlns:wps="http://schemas.microsoft.com/office/word/2010/wordprocessingShape" mc:Ignorable="w14 w15 w16se w16cid w16 w16cex w16sdtdh wp14">
+<w:document xmlns:wpc="http://schemas.microsoft.com/office/word/2010/wordprocessingCanvas" xmlns:cx="http://schemas.microsoft.com/office/drawing/2014/chartex" xmlns:cx1="http://schemas.microsoft.com/office/drawing/2015/9/8/chartex" xmlns:cx2="http://schemas.microsoft.com/office/drawing/2015/10/21/chartex" xmlns:cx3="http://schemas.microsoft.com/office/drawing/2016/5/9/chartex" xmlns:cx4="http://schemas.microsoft.com/office/drawing/2016/5/10/chartex" xmlns:cx5="http://schemas.microsoft.com/office/drawing/2016/5/11/chartex" xmlns:cx6="http://schemas.microsoft.com/office/drawing/2016/5/12/chartex" xmlns:cx7="http://schemas.microsoft.com/office/drawing/2016/5/13/chartex" xmlns:cx8="http://schemas.microsoft.com/office/drawing/2016/5/14/chartex" xmlns:mc="http://schemas.openxmlformats.org/markup-compatibility/2006" xmlns:aink="http://schemas.microsoft.com/office/drawing/2016/ink" xmlns:am3d="http://schemas.microsoft.com/office/drawing/2017/model3d" xmlns:o="urn:schemas-microsoft-com:office:office" xmlns:r="http://schemas.openxmlformats.org/officeDocument/2006/relationships" xmlns:m="http://schemas.openxmlformats.org/officeDocument/2006/math" xmlns:v="urn:schemas-microsoft-com:vml" xmlns:wp14="http://schemas.microsoft.com/office/word/2010/wordprocessingDrawing" xmlns:wp="http://schemas.openxmlformats.org/drawingml/2006/wordprocessingDrawing" xmlns:w10="urn:schemas-microsoft-com:office:word" xmlns:w="http://schemas.openxmlformats.org/wordprocessingml/2006/main" xmlns:w14="http://schemas.microsoft.com/office/word/2010/wordml" xmlns:w15="http://schemas.microsoft.com/office/word/2012/wordml" xmlns:w16cid="http://schemas.microsoft.com/office/word/2016/wordml/cid" xmlns:w16se="http://schemas.microsoft.com/office/word/2015/wordml/symex" xmlns:wpg="http://schemas.microsoft.com/office/word/2010/wordprocessingGroup" xmlns:wpi="http://schemas.microsoft.com/office/word/2010/wordprocessingInk" xmlns:wne="http://schemas.microsoft.com/office/word/2006/wordml" xmlns:wps="http://schemas.microsoft.com/office/word/2010/wordprocessingShape" mc:Ignorable="w14 w15 w16se w16cid wp14">
   <w:body>
     <w:p>
       <w:pPr>
         <w:jc w:val="center"/>
       </w:pPr>
+    </w:p>
+    <w:p>
+      <w:pPr>
+        <w:jc w:val="center"/>
+      </w:pPr>
+      <w:bookmarkStart w:id="0" w:name="_GoBack"/>
+      <w:bookmarkEnd w:id="0"/>
       <w:r>
         <w:rPr>
           <w:rFonts w:ascii="Arial" w:hAnsi="Arial" w:cs="Arial"/>
@@ -31,7 +38,7 @@
                     </pic:cNvPicPr>
                   </pic:nvPicPr>
                   <pic:blipFill>
-                    <a:blip r:embed="rId6" cstate="print">
+                    <a:blip r:embed="rId7" cstate="print">
                       <a:extLst>
                         <a:ext uri="{28A0092B-C50C-407E-A947-70E740481C1C}">
                           <a14:useLocalDpi xmlns:a14="http://schemas.microsoft.com/office/drawing/2010/main" val="0"/>
@@ -165,7 +172,21 @@
                 <w:b/>
                 <w:bCs/>
               </w:rPr>
-              <w:t xml:space="preserve"> 24/09/2025</w:t>
+              <w:t xml:space="preserve"> </w:t>
+            </w:r>
+            <w:r>
+              <w:rPr>
+                <w:b/>
+                <w:bCs/>
+              </w:rPr>
+              <w:t>30</w:t>
+            </w:r>
+            <w:r>
+              <w:rPr>
+                <w:b/>
+                <w:bCs/>
+              </w:rPr>
+              <w:t>/09/2025</w:t>
             </w:r>
           </w:p>
         </w:tc>
@@ -193,7 +214,35 @@
                 <w:b/>
                 <w:bCs/>
               </w:rPr>
-              <w:t xml:space="preserve"> 29/09/2025</w:t>
+              <w:t xml:space="preserve"> </w:t>
+            </w:r>
+            <w:r>
+              <w:rPr>
+                <w:b/>
+                <w:bCs/>
+              </w:rPr>
+              <w:t>06</w:t>
+            </w:r>
+            <w:r>
+              <w:rPr>
+                <w:b/>
+                <w:bCs/>
+              </w:rPr>
+              <w:t>/</w:t>
+            </w:r>
+            <w:r>
+              <w:rPr>
+                <w:b/>
+                <w:bCs/>
+              </w:rPr>
+              <w:t>10</w:t>
+            </w:r>
+            <w:r>
+              <w:rPr>
+                <w:b/>
+                <w:bCs/>
+              </w:rPr>
+              <w:t>/2025</w:t>
             </w:r>
           </w:p>
         </w:tc>
@@ -368,8 +417,13 @@
             <w:gridSpan w:val="4"/>
           </w:tcPr>
           <w:p>
-            <w:r>
-              <w:t>Kayky Zioti Silva</w:t>
+            <w:proofErr w:type="spellStart"/>
+            <w:r>
+              <w:t>Adryan</w:t>
+            </w:r>
+            <w:proofErr w:type="spellEnd"/>
+            <w:r>
+              <w:t xml:space="preserve"> Thiago de Oliveira Francisco</w:t>
             </w:r>
           </w:p>
         </w:tc>
@@ -382,48 +436,14 @@
           </w:tcPr>
           <w:p>
             <w:r>
-              <w:t>João Pedro Epaminondas do Carmo</w:t>
-            </w:r>
-          </w:p>
-        </w:tc>
-      </w:tr>
-      <w:tr>
-        <w:tc>
-          <w:tcPr>
-            <w:tcW w:w="10201" w:type="dxa"/>
-            <w:gridSpan w:val="4"/>
-          </w:tcPr>
-          <w:p>
-            <w:r>
-              <w:t xml:space="preserve">João Pedro </w:t>
-            </w:r>
-            <w:proofErr w:type="spellStart"/>
-            <w:r>
-              <w:t>Chapichi</w:t>
-            </w:r>
-            <w:proofErr w:type="spellEnd"/>
-          </w:p>
-        </w:tc>
-      </w:tr>
-      <w:tr>
-        <w:tc>
-          <w:tcPr>
-            <w:tcW w:w="10201" w:type="dxa"/>
-            <w:gridSpan w:val="4"/>
-          </w:tcPr>
-          <w:p/>
-        </w:tc>
-      </w:tr>
-      <w:tr>
-        <w:tc>
-          <w:tcPr>
-            <w:tcW w:w="10201" w:type="dxa"/>
-            <w:gridSpan w:val="4"/>
-          </w:tcPr>
-          <w:p/>
+              <w:t>Guilherme Henrique de Oliveira</w:t>
+            </w:r>
+          </w:p>
         </w:tc>
       </w:tr>
     </w:tbl>
+    <w:p/>
+    <w:p/>
     <w:p/>
     <w:tbl>
       <w:tblPr>
@@ -513,7 +533,10 @@
           </w:tcPr>
           <w:p>
             <w:r>
-              <w:t>001</w:t>
+              <w:t>00</w:t>
+            </w:r>
+            <w:r>
+              <w:t>2</w:t>
             </w:r>
           </w:p>
         </w:tc>
@@ -522,39 +545,14 @@
             <w:tcW w:w="6234" w:type="dxa"/>
           </w:tcPr>
           <w:p>
-            <w:pPr>
-              <w:rPr>
-                <w:lang w:val="en-US"/>
-              </w:rPr>
-            </w:pPr>
+            <w:r>
+              <w:t xml:space="preserve">Desenvolver tela de login - </w:t>
+            </w:r>
             <w:proofErr w:type="spellStart"/>
             <w:r>
-              <w:rPr>
-                <w:lang w:val="en-US"/>
-              </w:rPr>
-              <w:t>Criar</w:t>
+              <w:t>Figma</w:t>
             </w:r>
             <w:proofErr w:type="spellEnd"/>
-            <w:r>
-              <w:rPr>
-                <w:lang w:val="en-US"/>
-              </w:rPr>
-              <w:t xml:space="preserve"> </w:t>
-            </w:r>
-            <w:proofErr w:type="spellStart"/>
-            <w:r>
-              <w:rPr>
-                <w:lang w:val="en-US"/>
-              </w:rPr>
-              <w:t>Projeto</w:t>
-            </w:r>
-            <w:proofErr w:type="spellEnd"/>
-            <w:r>
-              <w:rPr>
-                <w:lang w:val="en-US"/>
-              </w:rPr>
-              <w:t xml:space="preserve"> Frontend React</w:t>
-            </w:r>
           </w:p>
         </w:tc>
         <w:tc>
@@ -563,7 +561,10 @@
           </w:tcPr>
           <w:p>
             <w:r>
-              <w:t>24/09/2025</w:t>
+              <w:t>30</w:t>
+            </w:r>
+            <w:r>
+              <w:t>/09/2025</w:t>
             </w:r>
           </w:p>
         </w:tc>
@@ -573,90 +574,23 @@
           </w:tcPr>
           <w:p>
             <w:r>
-              <w:t>29/09/2025</w:t>
-            </w:r>
-          </w:p>
-        </w:tc>
-      </w:tr>
-      <w:tr>
-        <w:tc>
-          <w:tcPr>
-            <w:tcW w:w="754" w:type="dxa"/>
-          </w:tcPr>
-          <w:p/>
-        </w:tc>
-        <w:tc>
-          <w:tcPr>
-            <w:tcW w:w="6234" w:type="dxa"/>
-          </w:tcPr>
-          <w:p/>
-        </w:tc>
-        <w:tc>
-          <w:tcPr>
-            <w:tcW w:w="1541" w:type="dxa"/>
-          </w:tcPr>
-          <w:p/>
-        </w:tc>
-        <w:tc>
-          <w:tcPr>
-            <w:tcW w:w="1672" w:type="dxa"/>
-          </w:tcPr>
-          <w:p/>
-        </w:tc>
-      </w:tr>
-      <w:tr>
-        <w:tc>
-          <w:tcPr>
-            <w:tcW w:w="754" w:type="dxa"/>
-          </w:tcPr>
-          <w:p/>
-        </w:tc>
-        <w:tc>
-          <w:tcPr>
-            <w:tcW w:w="6234" w:type="dxa"/>
-          </w:tcPr>
-          <w:p/>
-        </w:tc>
-        <w:tc>
-          <w:tcPr>
-            <w:tcW w:w="1541" w:type="dxa"/>
-          </w:tcPr>
-          <w:p/>
-        </w:tc>
-        <w:tc>
-          <w:tcPr>
-            <w:tcW w:w="1672" w:type="dxa"/>
-          </w:tcPr>
-          <w:p/>
-        </w:tc>
-      </w:tr>
-      <w:tr>
-        <w:tc>
-          <w:tcPr>
-            <w:tcW w:w="754" w:type="dxa"/>
-          </w:tcPr>
-          <w:p/>
-        </w:tc>
-        <w:tc>
-          <w:tcPr>
-            <w:tcW w:w="6234" w:type="dxa"/>
-          </w:tcPr>
-          <w:p/>
-        </w:tc>
-        <w:tc>
-          <w:tcPr>
-            <w:tcW w:w="1541" w:type="dxa"/>
-          </w:tcPr>
-          <w:p/>
-        </w:tc>
-        <w:tc>
-          <w:tcPr>
-            <w:tcW w:w="1672" w:type="dxa"/>
-          </w:tcPr>
-          <w:p/>
+              <w:t>06</w:t>
+            </w:r>
+            <w:r>
+              <w:t>/</w:t>
+            </w:r>
+            <w:r>
+              <w:t>10</w:t>
+            </w:r>
+            <w:r>
+              <w:t>/2025</w:t>
+            </w:r>
+          </w:p>
         </w:tc>
       </w:tr>
     </w:tbl>
+    <w:p/>
+    <w:p/>
     <w:p/>
     <w:tbl>
       <w:tblPr>
@@ -665,12 +599,12 @@
         <w:tblLook w:val="04A0" w:firstRow="1" w:lastRow="0" w:firstColumn="1" w:lastColumn="0" w:noHBand="0" w:noVBand="1"/>
       </w:tblPr>
       <w:tblGrid>
-        <w:gridCol w:w="823"/>
-        <w:gridCol w:w="2937"/>
-        <w:gridCol w:w="1529"/>
-        <w:gridCol w:w="1404"/>
-        <w:gridCol w:w="1826"/>
-        <w:gridCol w:w="1664"/>
+        <w:gridCol w:w="828"/>
+        <w:gridCol w:w="2971"/>
+        <w:gridCol w:w="1441"/>
+        <w:gridCol w:w="1418"/>
+        <w:gridCol w:w="1842"/>
+        <w:gridCol w:w="1683"/>
       </w:tblGrid>
       <w:tr>
         <w:tc>
@@ -687,12 +621,21 @@
                 <w:bCs/>
               </w:rPr>
             </w:pPr>
-            <w:r>
-              <w:rPr>
-                <w:b/>
-                <w:bCs/>
-              </w:rPr>
-              <w:t xml:space="preserve">Task </w:t>
+            <w:proofErr w:type="spellStart"/>
+            <w:r>
+              <w:rPr>
+                <w:b/>
+                <w:bCs/>
+              </w:rPr>
+              <w:t>Task</w:t>
+            </w:r>
+            <w:proofErr w:type="spellEnd"/>
+            <w:r>
+              <w:rPr>
+                <w:b/>
+                <w:bCs/>
+              </w:rPr>
+              <w:t xml:space="preserve"> </w:t>
             </w:r>
             <w:proofErr w:type="spellStart"/>
             <w:r>
@@ -797,7 +740,10 @@
           </w:tcPr>
           <w:p>
             <w:r>
-              <w:t>001</w:t>
+              <w:t>00</w:t>
+            </w:r>
+            <w:r>
+              <w:t>2</w:t>
             </w:r>
           </w:p>
         </w:tc>
@@ -807,46 +753,39 @@
           </w:tcPr>
           <w:p>
             <w:r>
-              <w:t xml:space="preserve">Criação do </w:t>
+              <w:t xml:space="preserve">Criação </w:t>
+            </w:r>
+            <w:r>
+              <w:t>da tela de login</w:t>
+            </w:r>
+            <w:r>
+              <w:t xml:space="preserve"> </w:t>
+            </w:r>
+            <w:r>
+              <w:t xml:space="preserve">no </w:t>
             </w:r>
             <w:proofErr w:type="spellStart"/>
             <w:r>
-              <w:t>frontend</w:t>
+              <w:t>figma</w:t>
             </w:r>
             <w:proofErr w:type="spellEnd"/>
-            <w:r>
-              <w:t xml:space="preserve"> e instalação das dependências junto ao </w:t>
-            </w:r>
+          </w:p>
+        </w:tc>
+        <w:tc>
+          <w:tcPr>
+            <w:tcW w:w="1441" w:type="dxa"/>
+          </w:tcPr>
+          <w:p>
             <w:proofErr w:type="spellStart"/>
             <w:r>
-              <w:t>axios</w:t>
+              <w:t>Adryan</w:t>
             </w:r>
             <w:proofErr w:type="spellEnd"/>
           </w:p>
-        </w:tc>
-        <w:tc>
-          <w:tcPr>
-            <w:tcW w:w="1441" w:type="dxa"/>
-          </w:tcPr>
-          <w:p>
-            <w:r>
-              <w:t>Kayky Zioti Silva</w:t>
-            </w:r>
-          </w:p>
-          <w:p>
-            <w:r>
-              <w:t>João Pedro Epaminondas do Carmo</w:t>
-            </w:r>
-          </w:p>
-          <w:p>
-            <w:r>
-              <w:t xml:space="preserve">João Pedro </w:t>
-            </w:r>
-            <w:proofErr w:type="spellStart"/>
-            <w:r>
-              <w:t>Chapichi</w:t>
-            </w:r>
-            <w:proofErr w:type="spellEnd"/>
+          <w:p>
+            <w:r>
+              <w:t>Guilherme</w:t>
+            </w:r>
           </w:p>
         </w:tc>
         <w:tc>
@@ -996,131 +935,55 @@
       <w:proofErr w:type="spellEnd"/>
     </w:p>
     <w:p>
+      <w:pPr>
+        <w:rPr>
+          <w:rFonts w:ascii="Segoe UI Emoji" w:hAnsi="Segoe UI Emoji" w:cs="Segoe UI Emoji"/>
+        </w:rPr>
+      </w:pPr>
+    </w:p>
+    <w:p>
+      <w:pPr>
+        <w:rPr>
+          <w:rFonts w:ascii="Segoe UI Emoji" w:hAnsi="Segoe UI Emoji" w:cs="Segoe UI Emoji"/>
+        </w:rPr>
+      </w:pPr>
+    </w:p>
+    <w:p>
+      <w:pPr>
+        <w:rPr>
+          <w:rFonts w:ascii="Segoe UI Emoji" w:hAnsi="Segoe UI Emoji" w:cs="Segoe UI Emoji"/>
+        </w:rPr>
+      </w:pPr>
+    </w:p>
+    <w:p>
       <w:r>
         <w:rPr>
           <w:rFonts w:ascii="Segoe UI Emoji" w:hAnsi="Segoe UI Emoji" w:cs="Segoe UI Emoji"/>
         </w:rPr>
-        <w:t>📌</w:t>
-      </w:r>
-      <w:r>
-        <w:t xml:space="preserve"> Tarefa: Sprint 1 - Criar Projeto </w:t>
+        <w:t xml:space="preserve">Criação da tela de login feita pelo </w:t>
       </w:r>
       <w:proofErr w:type="spellStart"/>
       <w:r>
-        <w:t>Frontend</w:t>
+        <w:rPr>
+          <w:rFonts w:ascii="Segoe UI Emoji" w:hAnsi="Segoe UI Emoji" w:cs="Segoe UI Emoji"/>
+        </w:rPr>
+        <w:t>figma</w:t>
       </w:r>
       <w:proofErr w:type="spellEnd"/>
       <w:r>
-        <w:t xml:space="preserve"> </w:t>
-      </w:r>
-      <w:proofErr w:type="spellStart"/>
-      <w:r>
-        <w:t>React</w:t>
-      </w:r>
-      <w:proofErr w:type="spellEnd"/>
-    </w:p>
-    <w:p/>
-    <w:p>
-      <w:r>
-        <w:t xml:space="preserve"> </w:t>
+        <w:rPr>
+          <w:rFonts w:ascii="Segoe UI Emoji" w:hAnsi="Segoe UI Emoji" w:cs="Segoe UI Emoji"/>
+        </w:rPr>
+        <w:t xml:space="preserve">, </w:t>
       </w:r>
       <w:r>
         <w:rPr>
           <w:rFonts w:ascii="Segoe UI Emoji" w:hAnsi="Segoe UI Emoji" w:cs="Segoe UI Emoji"/>
         </w:rPr>
-        <w:t>🎯</w:t>
-      </w:r>
-      <w:r>
-        <w:t xml:space="preserve"> Objetivo</w:t>
-      </w:r>
-    </w:p>
-    <w:p>
-      <w:r>
-        <w:t xml:space="preserve">- Criar Projeto de </w:t>
-      </w:r>
-      <w:proofErr w:type="spellStart"/>
-      <w:r>
-        <w:t>Frontend</w:t>
-      </w:r>
-      <w:proofErr w:type="spellEnd"/>
-      <w:r>
-        <w:t xml:space="preserve"> em </w:t>
-      </w:r>
-      <w:proofErr w:type="spellStart"/>
-      <w:r>
-        <w:t>React</w:t>
-      </w:r>
-      <w:proofErr w:type="spellEnd"/>
-      <w:r>
-        <w:t xml:space="preserve"> com suas dependências</w:t>
-      </w:r>
-    </w:p>
-    <w:p>
-      <w:r>
-        <w:t>- Nome Projeto: **</w:t>
-      </w:r>
-      <w:proofErr w:type="spellStart"/>
-      <w:r>
-        <w:t>civitas-frontend</w:t>
-      </w:r>
-      <w:proofErr w:type="spellEnd"/>
-      <w:r>
-        <w:t>**</w:t>
-      </w:r>
-    </w:p>
-    <w:p>
-      <w:r>
-        <w:t>- Adicionar dependências.</w:t>
+        <w:t>deixando responsividade layout simples para o entendimento do usuário, acessibilidade para usuários com deficiências, seguindo os padrões visuais definidos para o projeto</w:t>
       </w:r>
     </w:p>
     <w:p/>
-    <w:p>
-      <w:r>
-        <w:t xml:space="preserve"> </w:t>
-      </w:r>
-      <w:r>
-        <w:rPr>
-          <w:rFonts w:ascii="Segoe UI Emoji" w:hAnsi="Segoe UI Emoji" w:cs="Segoe UI Emoji"/>
-        </w:rPr>
-        <w:t>✅</w:t>
-      </w:r>
-      <w:r>
-        <w:t xml:space="preserve"> Crit</w:t>
-      </w:r>
-      <w:r>
-        <w:rPr>
-          <w:rFonts w:ascii="Aptos" w:hAnsi="Aptos" w:cs="Aptos"/>
-        </w:rPr>
-        <w:t>é</w:t>
-      </w:r>
-      <w:r>
-        <w:t>rios de Aceite</w:t>
-      </w:r>
-    </w:p>
-    <w:p/>
-    <w:p>
-      <w:r>
-        <w:t>- [x] Projeto criado com dependências.</w:t>
-      </w:r>
-    </w:p>
-    <w:p/>
-    <w:p>
-      <w:r>
-        <w:rPr>
-          <w:rFonts w:ascii="Segoe UI Symbol" w:hAnsi="Segoe UI Symbol" w:cs="Segoe UI Symbol"/>
-        </w:rPr>
-        <w:t>🗒</w:t>
-      </w:r>
-      <w:r>
-        <w:t>️ Observações</w:t>
-      </w:r>
-    </w:p>
-    <w:p/>
-    <w:p>
-      <w:r>
-        <w:t>-  Sem Observações</w:t>
-      </w:r>
-    </w:p>
     <w:p/>
     <w:p/>
     <w:tbl>
@@ -1174,169 +1037,14 @@
         </w:tc>
       </w:tr>
     </w:tbl>
-    <w:p/>
     <w:p>
       <w:r>
-        <w:t xml:space="preserve">O projeto foi iniciado e estruturado utilizando o Next.js, um framework construído sobre o </w:t>
-      </w:r>
-      <w:proofErr w:type="spellStart"/>
-      <w:r>
-        <w:t>React</w:t>
-      </w:r>
-      <w:proofErr w:type="spellEnd"/>
-      <w:r>
-        <w:t xml:space="preserve">, </w:t>
-      </w:r>
-      <w:proofErr w:type="spellStart"/>
-      <w:r>
-        <w:t>que oferece</w:t>
-      </w:r>
-      <w:proofErr w:type="spellEnd"/>
-      <w:r>
-        <w:t xml:space="preserve"> funcionalidades adicionais como renderização do lado do servidor, roteamento automático e otimizações de desempenho, facilitando o desenvolvimento de aplicações web modernas e escaláveis.</w:t>
-      </w:r>
-    </w:p>
-    <w:p/>
-    <w:p>
-      <w:r>
-        <w:rPr>
-          <w:noProof/>
-        </w:rPr>
-        <w:drawing>
-          <wp:inline distT="0" distB="0" distL="0" distR="0" wp14:anchorId="272357AF" wp14:editId="3226CC63">
-            <wp:extent cx="6472555" cy="4567555"/>
-            <wp:effectExtent l="0" t="0" r="4445" b="4445"/>
-            <wp:docPr id="1" name="Imagem 1"/>
-            <wp:cNvGraphicFramePr>
-              <a:graphicFrameLocks xmlns:a="http://schemas.openxmlformats.org/drawingml/2006/main" noChangeAspect="1"/>
-            </wp:cNvGraphicFramePr>
-            <a:graphic xmlns:a="http://schemas.openxmlformats.org/drawingml/2006/main">
-              <a:graphicData uri="http://schemas.openxmlformats.org/drawingml/2006/picture">
-                <pic:pic xmlns:pic="http://schemas.openxmlformats.org/drawingml/2006/picture">
-                  <pic:nvPicPr>
-                    <pic:cNvPr id="0" name="Picture 1"/>
-                    <pic:cNvPicPr>
-                      <a:picLocks noChangeAspect="1" noChangeArrowheads="1"/>
-                    </pic:cNvPicPr>
-                  </pic:nvPicPr>
-                  <pic:blipFill>
-                    <a:blip r:embed="rId7">
-                      <a:extLst>
-                        <a:ext uri="{28A0092B-C50C-407E-A947-70E740481C1C}">
-                          <a14:useLocalDpi xmlns:a14="http://schemas.microsoft.com/office/drawing/2010/main" val="0"/>
-                        </a:ext>
-                      </a:extLst>
-                    </a:blip>
-                    <a:srcRect/>
-                    <a:stretch>
-                      <a:fillRect/>
-                    </a:stretch>
-                  </pic:blipFill>
-                  <pic:spPr bwMode="auto">
-                    <a:xfrm>
-                      <a:off x="0" y="0"/>
-                      <a:ext cx="6472555" cy="4567555"/>
-                    </a:xfrm>
-                    <a:prstGeom prst="rect">
-                      <a:avLst/>
-                    </a:prstGeom>
-                    <a:noFill/>
-                    <a:ln>
-                      <a:noFill/>
-                    </a:ln>
-                  </pic:spPr>
-                </pic:pic>
-              </a:graphicData>
-            </a:graphic>
-          </wp:inline>
-        </w:drawing>
-      </w:r>
-    </w:p>
-    <w:p>
-      <w:r>
-        <w:t xml:space="preserve">Foi instalado as dependências (com a adição do </w:t>
-      </w:r>
-      <w:proofErr w:type="spellStart"/>
-      <w:r>
-        <w:t>axios</w:t>
-      </w:r>
-      <w:proofErr w:type="spellEnd"/>
-      <w:r>
-        <w:t>):</w:t>
-      </w:r>
-    </w:p>
-    <w:p>
-      <w:r>
-        <w:rPr>
-          <w:noProof/>
-        </w:rPr>
         <w:lastRenderedPageBreak/>
         <w:drawing>
-          <wp:inline distT="0" distB="0" distL="0" distR="0" wp14:anchorId="1171265B" wp14:editId="72BA7A87">
-            <wp:extent cx="6472555" cy="3399155"/>
-            <wp:effectExtent l="0" t="0" r="4445" b="0"/>
-            <wp:docPr id="2" name="Imagem 2"/>
-            <wp:cNvGraphicFramePr>
-              <a:graphicFrameLocks xmlns:a="http://schemas.openxmlformats.org/drawingml/2006/main" noChangeAspect="1"/>
-            </wp:cNvGraphicFramePr>
-            <a:graphic xmlns:a="http://schemas.openxmlformats.org/drawingml/2006/main">
-              <a:graphicData uri="http://schemas.openxmlformats.org/drawingml/2006/picture">
-                <pic:pic xmlns:pic="http://schemas.openxmlformats.org/drawingml/2006/picture">
-                  <pic:nvPicPr>
-                    <pic:cNvPr id="0" name="Picture 3"/>
-                    <pic:cNvPicPr>
-                      <a:picLocks noChangeAspect="1" noChangeArrowheads="1"/>
-                    </pic:cNvPicPr>
-                  </pic:nvPicPr>
-                  <pic:blipFill>
-                    <a:blip r:embed="rId8" cstate="print">
-                      <a:extLst>
-                        <a:ext uri="{28A0092B-C50C-407E-A947-70E740481C1C}">
-                          <a14:useLocalDpi xmlns:a14="http://schemas.microsoft.com/office/drawing/2010/main" val="0"/>
-                        </a:ext>
-                      </a:extLst>
-                    </a:blip>
-                    <a:srcRect/>
-                    <a:stretch>
-                      <a:fillRect/>
-                    </a:stretch>
-                  </pic:blipFill>
-                  <pic:spPr bwMode="auto">
-                    <a:xfrm>
-                      <a:off x="0" y="0"/>
-                      <a:ext cx="6472555" cy="3399155"/>
-                    </a:xfrm>
-                    <a:prstGeom prst="rect">
-                      <a:avLst/>
-                    </a:prstGeom>
-                    <a:noFill/>
-                    <a:ln>
-                      <a:noFill/>
-                    </a:ln>
-                  </pic:spPr>
-                </pic:pic>
-              </a:graphicData>
-            </a:graphic>
-          </wp:inline>
-        </w:drawing>
-      </w:r>
-    </w:p>
-    <w:p/>
-    <w:p>
-      <w:r>
-        <w:t>Imagem inicial do projeto</w:t>
-      </w:r>
-    </w:p>
-    <w:p>
-      <w:r>
-        <w:rPr>
-          <w:noProof/>
-        </w:rPr>
-        <w:drawing>
-          <wp:inline distT="0" distB="0" distL="0" distR="0" wp14:anchorId="308E418F" wp14:editId="08607767">
-            <wp:extent cx="6472555" cy="3049905"/>
-            <wp:effectExtent l="0" t="0" r="4445" b="0"/>
-            <wp:docPr id="4" name="Imagem 4"/>
+          <wp:inline distT="0" distB="0" distL="0" distR="0" wp14:anchorId="2486AA05" wp14:editId="6617DE05">
+            <wp:extent cx="6374373" cy="4532665"/>
+            <wp:effectExtent l="0" t="0" r="7620" b="1270"/>
+            <wp:docPr id="1" name="Imagem 1"/>
             <wp:cNvGraphicFramePr>
               <a:graphicFrameLocks xmlns:a="http://schemas.openxmlformats.org/drawingml/2006/main" noChangeAspect="1"/>
             </wp:cNvGraphicFramePr>
@@ -1348,7 +1056,7 @@
                     <pic:cNvPicPr/>
                   </pic:nvPicPr>
                   <pic:blipFill>
-                    <a:blip r:embed="rId9"/>
+                    <a:blip r:embed="rId8"/>
                     <a:stretch>
                       <a:fillRect/>
                     </a:stretch>
@@ -1356,7 +1064,7 @@
                   <pic:spPr>
                     <a:xfrm>
                       <a:off x="0" y="0"/>
-                      <a:ext cx="6472555" cy="3049905"/>
+                      <a:ext cx="6377064" cy="4534579"/>
                     </a:xfrm>
                     <a:prstGeom prst="rect">
                       <a:avLst/>
@@ -1369,6 +1077,10 @@
         </w:drawing>
       </w:r>
     </w:p>
+    <w:p/>
+    <w:p/>
+    <w:p/>
+    <w:p/>
     <w:p>
       <w:pPr>
         <w:shd w:val="clear" w:color="auto" w:fill="000000" w:themeFill="text1"/>
@@ -1396,7 +1108,7 @@
 </file>
 
 <file path=word/endnotes.xml><?xml version="1.0" encoding="utf-8"?>
-<w:endnotes xmlns:wpc="http://schemas.microsoft.com/office/word/2010/wordprocessingCanvas" xmlns:cx="http://schemas.microsoft.com/office/drawing/2014/chartex" xmlns:cx1="http://schemas.microsoft.com/office/drawing/2015/9/8/chartex" xmlns:cx2="http://schemas.microsoft.com/office/drawing/2015/10/21/chartex" xmlns:cx3="http://schemas.microsoft.com/office/drawing/2016/5/9/chartex" xmlns:cx4="http://schemas.microsoft.com/office/drawing/2016/5/10/chartex" xmlns:cx5="http://schemas.microsoft.com/office/drawing/2016/5/11/chartex" xmlns:cx6="http://schemas.microsoft.com/office/drawing/2016/5/12/chartex" xmlns:cx7="http://schemas.microsoft.com/office/drawing/2016/5/13/chartex" xmlns:cx8="http://schemas.microsoft.com/office/drawing/2016/5/14/chartex" xmlns:mc="http://schemas.openxmlformats.org/markup-compatibility/2006" xmlns:aink="http://schemas.microsoft.com/office/drawing/2016/ink" xmlns:am3d="http://schemas.microsoft.com/office/drawing/2017/model3d" xmlns:o="urn:schemas-microsoft-com:office:office" xmlns:oel="http://schemas.microsoft.com/office/2019/extlst" xmlns:r="http://schemas.openxmlformats.org/officeDocument/2006/relationships" xmlns:m="http://schemas.openxmlformats.org/officeDocument/2006/math" xmlns:v="urn:schemas-microsoft-com:vml" xmlns:wp14="http://schemas.microsoft.com/office/word/2010/wordprocessingDrawing" xmlns:wp="http://schemas.openxmlformats.org/drawingml/2006/wordprocessingDrawing" xmlns:w10="urn:schemas-microsoft-com:office:word" xmlns:w="http://schemas.openxmlformats.org/wordprocessingml/2006/main" xmlns:w14="http://schemas.microsoft.com/office/word/2010/wordml" xmlns:w15="http://schemas.microsoft.com/office/word/2012/wordml" xmlns:w16cex="http://schemas.microsoft.com/office/word/2018/wordml/cex" xmlns:w16cid="http://schemas.microsoft.com/office/word/2016/wordml/cid" xmlns:w16="http://schemas.microsoft.com/office/word/2018/wordml" xmlns:w16sdtdh="http://schemas.microsoft.com/office/word/2020/wordml/sdtdatahash" xmlns:w16se="http://schemas.microsoft.com/office/word/2015/wordml/symex" xmlns:wpg="http://schemas.microsoft.com/office/word/2010/wordprocessingGroup" xmlns:wpi="http://schemas.microsoft.com/office/word/2010/wordprocessingInk" xmlns:wne="http://schemas.microsoft.com/office/word/2006/wordml" xmlns:wps="http://schemas.microsoft.com/office/word/2010/wordprocessingShape" mc:Ignorable="w14 w15 w16se w16cid w16 w16cex w16sdtdh wp14">
+<w:endnotes xmlns:wpc="http://schemas.microsoft.com/office/word/2010/wordprocessingCanvas" xmlns:cx="http://schemas.microsoft.com/office/drawing/2014/chartex" xmlns:cx1="http://schemas.microsoft.com/office/drawing/2015/9/8/chartex" xmlns:cx2="http://schemas.microsoft.com/office/drawing/2015/10/21/chartex" xmlns:cx3="http://schemas.microsoft.com/office/drawing/2016/5/9/chartex" xmlns:cx4="http://schemas.microsoft.com/office/drawing/2016/5/10/chartex" xmlns:cx5="http://schemas.microsoft.com/office/drawing/2016/5/11/chartex" xmlns:cx6="http://schemas.microsoft.com/office/drawing/2016/5/12/chartex" xmlns:cx7="http://schemas.microsoft.com/office/drawing/2016/5/13/chartex" xmlns:cx8="http://schemas.microsoft.com/office/drawing/2016/5/14/chartex" xmlns:mc="http://schemas.openxmlformats.org/markup-compatibility/2006" xmlns:aink="http://schemas.microsoft.com/office/drawing/2016/ink" xmlns:am3d="http://schemas.microsoft.com/office/drawing/2017/model3d" xmlns:o="urn:schemas-microsoft-com:office:office" xmlns:r="http://schemas.openxmlformats.org/officeDocument/2006/relationships" xmlns:m="http://schemas.openxmlformats.org/officeDocument/2006/math" xmlns:v="urn:schemas-microsoft-com:vml" xmlns:wp14="http://schemas.microsoft.com/office/word/2010/wordprocessingDrawing" xmlns:wp="http://schemas.openxmlformats.org/drawingml/2006/wordprocessingDrawing" xmlns:w10="urn:schemas-microsoft-com:office:word" xmlns:w="http://schemas.openxmlformats.org/wordprocessingml/2006/main" xmlns:w14="http://schemas.microsoft.com/office/word/2010/wordml" xmlns:w15="http://schemas.microsoft.com/office/word/2012/wordml" xmlns:w16cid="http://schemas.microsoft.com/office/word/2016/wordml/cid" xmlns:w16se="http://schemas.microsoft.com/office/word/2015/wordml/symex" xmlns:wpg="http://schemas.microsoft.com/office/word/2010/wordprocessingGroup" xmlns:wpi="http://schemas.microsoft.com/office/word/2010/wordprocessingInk" xmlns:wne="http://schemas.microsoft.com/office/word/2006/wordml" xmlns:wps="http://schemas.microsoft.com/office/word/2010/wordprocessingShape" mc:Ignorable="w14 w15 w16se w16cid wp14">
   <w:endnote w:type="separator" w:id="-1">
     <w:p>
       <w:pPr>
@@ -1421,7 +1133,7 @@
 </file>
 
 <file path=word/footnotes.xml><?xml version="1.0" encoding="utf-8"?>
-<w:footnotes xmlns:wpc="http://schemas.microsoft.com/office/word/2010/wordprocessingCanvas" xmlns:cx="http://schemas.microsoft.com/office/drawing/2014/chartex" xmlns:cx1="http://schemas.microsoft.com/office/drawing/2015/9/8/chartex" xmlns:cx2="http://schemas.microsoft.com/office/drawing/2015/10/21/chartex" xmlns:cx3="http://schemas.microsoft.com/office/drawing/2016/5/9/chartex" xmlns:cx4="http://schemas.microsoft.com/office/drawing/2016/5/10/chartex" xmlns:cx5="http://schemas.microsoft.com/office/drawing/2016/5/11/chartex" xmlns:cx6="http://schemas.microsoft.com/office/drawing/2016/5/12/chartex" xmlns:cx7="http://schemas.microsoft.com/office/drawing/2016/5/13/chartex" xmlns:cx8="http://schemas.microsoft.com/office/drawing/2016/5/14/chartex" xmlns:mc="http://schemas.openxmlformats.org/markup-compatibility/2006" xmlns:aink="http://schemas.microsoft.com/office/drawing/2016/ink" xmlns:am3d="http://schemas.microsoft.com/office/drawing/2017/model3d" xmlns:o="urn:schemas-microsoft-com:office:office" xmlns:oel="http://schemas.microsoft.com/office/2019/extlst" xmlns:r="http://schemas.openxmlformats.org/officeDocument/2006/relationships" xmlns:m="http://schemas.openxmlformats.org/officeDocument/2006/math" xmlns:v="urn:schemas-microsoft-com:vml" xmlns:wp14="http://schemas.microsoft.com/office/word/2010/wordprocessingDrawing" xmlns:wp="http://schemas.openxmlformats.org/drawingml/2006/wordprocessingDrawing" xmlns:w10="urn:schemas-microsoft-com:office:word" xmlns:w="http://schemas.openxmlformats.org/wordprocessingml/2006/main" xmlns:w14="http://schemas.microsoft.com/office/word/2010/wordml" xmlns:w15="http://schemas.microsoft.com/office/word/2012/wordml" xmlns:w16cex="http://schemas.microsoft.com/office/word/2018/wordml/cex" xmlns:w16cid="http://schemas.microsoft.com/office/word/2016/wordml/cid" xmlns:w16="http://schemas.microsoft.com/office/word/2018/wordml" xmlns:w16sdtdh="http://schemas.microsoft.com/office/word/2020/wordml/sdtdatahash" xmlns:w16se="http://schemas.microsoft.com/office/word/2015/wordml/symex" xmlns:wpg="http://schemas.microsoft.com/office/word/2010/wordprocessingGroup" xmlns:wpi="http://schemas.microsoft.com/office/word/2010/wordprocessingInk" xmlns:wne="http://schemas.microsoft.com/office/word/2006/wordml" xmlns:wps="http://schemas.microsoft.com/office/word/2010/wordprocessingShape" mc:Ignorable="w14 w15 w16se w16cid w16 w16cex w16sdtdh wp14">
+<w:footnotes xmlns:wpc="http://schemas.microsoft.com/office/word/2010/wordprocessingCanvas" xmlns:cx="http://schemas.microsoft.com/office/drawing/2014/chartex" xmlns:cx1="http://schemas.microsoft.com/office/drawing/2015/9/8/chartex" xmlns:cx2="http://schemas.microsoft.com/office/drawing/2015/10/21/chartex" xmlns:cx3="http://schemas.microsoft.com/office/drawing/2016/5/9/chartex" xmlns:cx4="http://schemas.microsoft.com/office/drawing/2016/5/10/chartex" xmlns:cx5="http://schemas.microsoft.com/office/drawing/2016/5/11/chartex" xmlns:cx6="http://schemas.microsoft.com/office/drawing/2016/5/12/chartex" xmlns:cx7="http://schemas.microsoft.com/office/drawing/2016/5/13/chartex" xmlns:cx8="http://schemas.microsoft.com/office/drawing/2016/5/14/chartex" xmlns:mc="http://schemas.openxmlformats.org/markup-compatibility/2006" xmlns:aink="http://schemas.microsoft.com/office/drawing/2016/ink" xmlns:am3d="http://schemas.microsoft.com/office/drawing/2017/model3d" xmlns:o="urn:schemas-microsoft-com:office:office" xmlns:r="http://schemas.openxmlformats.org/officeDocument/2006/relationships" xmlns:m="http://schemas.openxmlformats.org/officeDocument/2006/math" xmlns:v="urn:schemas-microsoft-com:vml" xmlns:wp14="http://schemas.microsoft.com/office/word/2010/wordprocessingDrawing" xmlns:wp="http://schemas.openxmlformats.org/drawingml/2006/wordprocessingDrawing" xmlns:w10="urn:schemas-microsoft-com:office:word" xmlns:w="http://schemas.openxmlformats.org/wordprocessingml/2006/main" xmlns:w14="http://schemas.microsoft.com/office/word/2010/wordml" xmlns:w15="http://schemas.microsoft.com/office/word/2012/wordml" xmlns:w16cid="http://schemas.microsoft.com/office/word/2016/wordml/cid" xmlns:w16se="http://schemas.microsoft.com/office/word/2015/wordml/symex" xmlns:wpg="http://schemas.microsoft.com/office/word/2010/wordprocessingGroup" xmlns:wpi="http://schemas.microsoft.com/office/word/2010/wordprocessingInk" xmlns:wne="http://schemas.microsoft.com/office/word/2006/wordml" xmlns:wps="http://schemas.microsoft.com/office/word/2010/wordprocessingShape" mc:Ignorable="w14 w15 w16se w16cid wp14">
   <w:footnote w:type="separator" w:id="-1">
     <w:p>
       <w:pPr>
@@ -1446,7 +1158,7 @@
 </file>
 
 <file path=word/styles.xml><?xml version="1.0" encoding="utf-8"?>
-<w:styles xmlns:mc="http://schemas.openxmlformats.org/markup-compatibility/2006" xmlns:r="http://schemas.openxmlformats.org/officeDocument/2006/relationships" xmlns:w="http://schemas.openxmlformats.org/wordprocessingml/2006/main" xmlns:w14="http://schemas.microsoft.com/office/word/2010/wordml" xmlns:w15="http://schemas.microsoft.com/office/word/2012/wordml" xmlns:w16cex="http://schemas.microsoft.com/office/word/2018/wordml/cex" xmlns:w16cid="http://schemas.microsoft.com/office/word/2016/wordml/cid" xmlns:w16="http://schemas.microsoft.com/office/word/2018/wordml" xmlns:w16sdtdh="http://schemas.microsoft.com/office/word/2020/wordml/sdtdatahash" xmlns:w16se="http://schemas.microsoft.com/office/word/2015/wordml/symex" mc:Ignorable="w14 w15 w16se w16cid w16 w16cex w16sdtdh">
+<w:styles xmlns:mc="http://schemas.openxmlformats.org/markup-compatibility/2006" xmlns:r="http://schemas.openxmlformats.org/officeDocument/2006/relationships" xmlns:w="http://schemas.openxmlformats.org/wordprocessingml/2006/main" xmlns:w14="http://schemas.microsoft.com/office/word/2010/wordml" xmlns:w15="http://schemas.microsoft.com/office/word/2012/wordml" xmlns:w16cid="http://schemas.microsoft.com/office/word/2016/wordml/cid" xmlns:w16se="http://schemas.microsoft.com/office/word/2015/wordml/symex" mc:Ignorable="w14 w15 w16se w16cid">
   <w:docDefaults>
     <w:rPrDefault>
       <w:rPr>
@@ -1464,7 +1176,7 @@
       </w:pPr>
     </w:pPrDefault>
   </w:docDefaults>
-  <w:latentStyles w:defLockedState="0" w:defUIPriority="99" w:defSemiHidden="0" w:defUnhideWhenUsed="0" w:defQFormat="0" w:count="376">
+  <w:latentStyles w:defLockedState="0" w:defUIPriority="99" w:defSemiHidden="0" w:defUnhideWhenUsed="0" w:defQFormat="0" w:count="375">
     <w:lsdException w:name="Normal" w:uiPriority="0" w:qFormat="1"/>
     <w:lsdException w:name="heading 1" w:uiPriority="9" w:qFormat="1"/>
     <w:lsdException w:name="heading 2" w:semiHidden="1" w:uiPriority="9" w:unhideWhenUsed="1" w:qFormat="1"/>
@@ -1840,7 +1552,6 @@
     <w:lsdException w:name="Smart Hyperlink" w:semiHidden="1" w:unhideWhenUsed="1"/>
     <w:lsdException w:name="Hashtag" w:semiHidden="1" w:unhideWhenUsed="1"/>
     <w:lsdException w:name="Unresolved Mention" w:semiHidden="1" w:unhideWhenUsed="1"/>
-    <w:lsdException w:name="Smart Link" w:semiHidden="1" w:unhideWhenUsed="1"/>
   </w:latentStyles>
   <w:style w:type="paragraph" w:default="1" w:styleId="Normal">
     <w:name w:val="Normal"/>
@@ -2048,6 +1759,7 @@
   <w:style w:type="character" w:default="1" w:styleId="Fontepargpadro">
     <w:name w:val="Default Paragraph Font"/>
     <w:uiPriority w:val="1"/>
+    <w:semiHidden/>
     <w:unhideWhenUsed/>
   </w:style>
   <w:style w:type="table" w:default="1" w:styleId="Tabelanormal">
@@ -2720,4 +2432,16 @@
     </a:ext>
   </a:extLst>
 </a:theme>
+</file>
+
+<file path=customXml/item1.xml><?xml version="1.0" encoding="utf-8"?>
+<b:Sources xmlns:b="http://schemas.openxmlformats.org/officeDocument/2006/bibliography" xmlns="http://schemas.openxmlformats.org/officeDocument/2006/bibliography" SelectedStyle="\APASixthEditionOfficeOnline.xsl" StyleName="APA" Version="6"/>
+</file>
+
+<file path=customXml/itemProps1.xml><?xml version="1.0" encoding="utf-8"?>
+<ds:datastoreItem xmlns:ds="http://schemas.openxmlformats.org/officeDocument/2006/customXml" ds:itemID="{467D90CA-5BFE-4C09-AE81-5D900A887368}">
+  <ds:schemaRefs>
+    <ds:schemaRef ds:uri="http://schemas.openxmlformats.org/officeDocument/2006/bibliography"/>
+  </ds:schemaRefs>
+</ds:datastoreItem>
 </file>
</xml_diff>